<commit_message>
EXP-114 DEM-117 Added DIN A4 version of the solution paper and made a little adjustment to the 'Integrated Product Names' section in the WebContent document
</commit_message>
<xml_diff>
--- a/metadata/Tech Partner Web Content - e-Spirit - FirstSpirit CMS Integration v2.0.docx
+++ b/metadata/Tech Partner Web Content - e-Spirit - FirstSpirit CMS Integration v2.0.docx
@@ -626,8 +626,6 @@
             <w:r>
               <w:t>The flexible integration, editing and output options in FirstSpirit make it easier than ever before for employees in PR, marketing and functional departments to contribute high-quality and topical content to e-commerce websites.</w:t>
             </w:r>
-            <w:bookmarkStart w:id="0" w:name="_GoBack"/>
-            <w:bookmarkEnd w:id="0"/>
           </w:p>
           <w:p/>
         </w:tc>
@@ -674,14 +672,14 @@
                 <w:numId w:val="11"/>
               </w:numPr>
             </w:pPr>
-            <w:bookmarkStart w:id="1" w:name="Text118"/>
+            <w:bookmarkStart w:id="0" w:name="Text118"/>
             <w:proofErr w:type="spellStart"/>
             <w:r>
               <w:t>DemandwareConnect</w:t>
             </w:r>
             <w:proofErr w:type="spellEnd"/>
             <w:r>
-              <w:t xml:space="preserve"> (</w:t>
+              <w:t xml:space="preserve"> | </w:t>
             </w:r>
             <w:proofErr w:type="spellStart"/>
             <w:r>
@@ -689,23 +687,16 @@
             </w:r>
             <w:proofErr w:type="spellEnd"/>
             <w:r>
-              <w:t xml:space="preserve"> CMS Integration</w:t>
-            </w:r>
+              <w:t xml:space="preserve"> CMS Integration for </w:t>
+            </w:r>
+            <w:proofErr w:type="spellStart"/>
+            <w:r>
+              <w:t>Demandware</w:t>
+            </w:r>
+            <w:bookmarkStart w:id="1" w:name="_GoBack"/>
+            <w:bookmarkEnd w:id="0"/>
             <w:bookmarkEnd w:id="1"/>
-            <w:r>
-              <w:t xml:space="preserve"> for </w:t>
-            </w:r>
-            <w:proofErr w:type="spellStart"/>
-            <w:r>
-              <w:t>Demandware</w:t>
-            </w:r>
             <w:proofErr w:type="spellEnd"/>
-            <w:r>
-              <w:t>)</w:t>
-            </w:r>
-            <w:r>
-              <w:t xml:space="preserve"> | powered by e-Spirit</w:t>
-            </w:r>
           </w:p>
         </w:tc>
       </w:tr>
@@ -1753,7 +1744,15 @@
       </w:r>
       <w:proofErr w:type="spellEnd"/>
       <w:r>
-        <w:t xml:space="preserve"> integration for Demandware Commerce </w:t>
+        <w:t xml:space="preserve"> integration for </w:t>
+      </w:r>
+      <w:proofErr w:type="spellStart"/>
+      <w:r>
+        <w:t>Demandware</w:t>
+      </w:r>
+      <w:proofErr w:type="spellEnd"/>
+      <w:r>
+        <w:t xml:space="preserve"> Commerce </w:t>
       </w:r>
       <w:r>
         <w:t>(attached)</w:t>
@@ -4441,7 +4440,7 @@
 </file>
 
 <file path=customXml/itemProps1.xml><?xml version="1.0" encoding="utf-8"?>
-<ds:datastoreItem xmlns:ds="http://schemas.openxmlformats.org/officeDocument/2006/customXml" ds:itemID="{4F66ED55-3FD0-40F7-865E-A530E584798A}">
+<ds:datastoreItem xmlns:ds="http://schemas.openxmlformats.org/officeDocument/2006/customXml" ds:itemID="{6F2253CB-4B0D-4CCE-BEBA-F2BAC9402AA5}">
   <ds:schemaRefs>
     <ds:schemaRef ds:uri="http://schemas.openxmlformats.org/officeDocument/2006/bibliography"/>
   </ds:schemaRefs>

</xml_diff>